<commit_message>
Completed lab 3a-Services.docx and walked thru the demos to confirm.
</commit_message>
<xml_diff>
--- a/labs_Node/Lab_03a-Services.docx
+++ b/labs_Node/Lab_03a-Services.docx
@@ -130,52 +130,182 @@
         <w:autoSpaceDN w:val="0"/>
         <w:adjustRightInd w:val="0"/>
         <w:rPr>
-          <w:sz w:val="24"/>
-          <w:szCs w:val="24"/>
-        </w:rPr>
-      </w:pPr>
-      <w:bookmarkStart w:id="0" w:name="_GoBack"/>
-      <w:bookmarkEnd w:id="0"/>
-    </w:p>
-    <w:p>
-      <w:pPr>
-        <w:pStyle w:val="ListParagraph"/>
-        <w:widowControl w:val="0"/>
-        <w:numPr>
-          <w:ilvl w:val="0"/>
-          <w:numId w:val="7"/>
-        </w:numPr>
-        <w:autoSpaceDE w:val="0"/>
-        <w:autoSpaceDN w:val="0"/>
-        <w:adjustRightInd w:val="0"/>
-        <w:rPr>
-          <w:sz w:val="24"/>
-          <w:szCs w:val="24"/>
-        </w:rPr>
-      </w:pPr>
-      <w:r>
-        <w:rPr>
-          <w:rFonts w:ascii="Cambria" w:hAnsi="Cambria" w:cs="Cambria"/>
-          <w:sz w:val="24"/>
-          <w:szCs w:val="24"/>
-        </w:rPr>
-        <w:t>Check</w:t>
-      </w:r>
-      <w:r>
-        <w:rPr>
-          <w:rFonts w:ascii="Cambria" w:hAnsi="Cambria" w:cs="Cambria"/>
-          <w:sz w:val="24"/>
-          <w:szCs w:val="24"/>
-        </w:rPr>
-        <w:t xml:space="preserve"> the services available in the marketplace. These services are installed and maintained from the Operations Manager console. Services have associated plans that the developer selects during the creation process.</w:t>
-      </w:r>
-      <w:r>
-        <w:rPr>
-          <w:rFonts w:ascii="Cambria" w:hAnsi="Cambria" w:cs="Cambria"/>
-          <w:sz w:val="24"/>
-          <w:szCs w:val="24"/>
-        </w:rPr>
-        <w:t xml:space="preserve">  You will need to log into your account at Pivotal Web Services (</w:t>
+          <w:rFonts w:ascii="Cambria" w:hAnsi="Cambria" w:cs="Cambria"/>
+          <w:sz w:val="24"/>
+          <w:szCs w:val="24"/>
+        </w:rPr>
+      </w:pPr>
+    </w:p>
+    <w:p>
+      <w:pPr>
+        <w:widowControl w:val="0"/>
+        <w:autoSpaceDE w:val="0"/>
+        <w:autoSpaceDN w:val="0"/>
+        <w:adjustRightInd w:val="0"/>
+        <w:rPr>
+          <w:rFonts w:ascii="Cambria" w:hAnsi="Cambria" w:cs="Cambria"/>
+          <w:sz w:val="24"/>
+          <w:szCs w:val="24"/>
+        </w:rPr>
+      </w:pPr>
+      <w:r>
+        <w:rPr>
+          <w:rFonts w:ascii="Cambria" w:hAnsi="Cambria" w:cs="Cambria"/>
+          <w:sz w:val="24"/>
+          <w:szCs w:val="24"/>
+        </w:rPr>
+        <w:t>We can start our application without it being bound to the mongo service so the manifest file should look like:</w:t>
+      </w:r>
+    </w:p>
+    <w:p>
+      <w:pPr>
+        <w:widowControl w:val="0"/>
+        <w:autoSpaceDE w:val="0"/>
+        <w:autoSpaceDN w:val="0"/>
+        <w:adjustRightInd w:val="0"/>
+        <w:rPr>
+          <w:rFonts w:ascii="Cambria" w:hAnsi="Cambria" w:cs="Cambria"/>
+          <w:sz w:val="24"/>
+          <w:szCs w:val="24"/>
+        </w:rPr>
+      </w:pPr>
+    </w:p>
+    <w:p>
+      <w:pPr>
+        <w:widowControl w:val="0"/>
+        <w:autoSpaceDE w:val="0"/>
+        <w:autoSpaceDN w:val="0"/>
+        <w:adjustRightInd w:val="0"/>
+        <w:ind w:firstLine="426"/>
+        <w:rPr>
+          <w:rFonts w:ascii="Cambria" w:hAnsi="Cambria" w:cs="Cambria"/>
+          <w:i/>
+          <w:iCs/>
+          <w:sz w:val="24"/>
+          <w:szCs w:val="24"/>
+        </w:rPr>
+      </w:pPr>
+      <w:r>
+        <w:rPr>
+          <w:rFonts w:ascii="Cambria" w:hAnsi="Cambria" w:cs="Cambria"/>
+          <w:i/>
+          <w:iCs/>
+          <w:sz w:val="24"/>
+          <w:szCs w:val="24"/>
+        </w:rPr>
+        <w:t>---</w:t>
+      </w:r>
+    </w:p>
+    <w:p>
+      <w:pPr>
+        <w:widowControl w:val="0"/>
+        <w:autoSpaceDE w:val="0"/>
+        <w:autoSpaceDN w:val="0"/>
+        <w:adjustRightInd w:val="0"/>
+        <w:ind w:firstLine="426"/>
+        <w:rPr>
+          <w:rFonts w:ascii="Cambria" w:hAnsi="Cambria" w:cs="Cambria"/>
+          <w:i/>
+          <w:iCs/>
+          <w:sz w:val="24"/>
+          <w:szCs w:val="24"/>
+        </w:rPr>
+      </w:pPr>
+      <w:r>
+        <w:rPr>
+          <w:rFonts w:ascii="Cambria" w:hAnsi="Cambria" w:cs="Cambria"/>
+          <w:i/>
+          <w:iCs/>
+          <w:sz w:val="24"/>
+          <w:szCs w:val="24"/>
+        </w:rPr>
+        <w:t>applications:</w:t>
+      </w:r>
+    </w:p>
+    <w:p>
+      <w:pPr>
+        <w:widowControl w:val="0"/>
+        <w:autoSpaceDE w:val="0"/>
+        <w:autoSpaceDN w:val="0"/>
+        <w:adjustRightInd w:val="0"/>
+        <w:ind w:firstLine="426"/>
+        <w:rPr>
+          <w:rFonts w:ascii="Cambria" w:hAnsi="Cambria" w:cs="Cambria"/>
+          <w:i/>
+          <w:iCs/>
+          <w:sz w:val="24"/>
+          <w:szCs w:val="24"/>
+        </w:rPr>
+      </w:pPr>
+      <w:r>
+        <w:rPr>
+          <w:rFonts w:ascii="Cambria" w:hAnsi="Cambria" w:cs="Cambria"/>
+          <w:i/>
+          <w:iCs/>
+          <w:sz w:val="24"/>
+          <w:szCs w:val="24"/>
+        </w:rPr>
+        <w:t>- name: PaaSTutorial</w:t>
+      </w:r>
+    </w:p>
+    <w:p>
+      <w:pPr>
+        <w:widowControl w:val="0"/>
+        <w:autoSpaceDE w:val="0"/>
+        <w:autoSpaceDN w:val="0"/>
+        <w:adjustRightInd w:val="0"/>
+        <w:ind w:firstLine="426"/>
+        <w:rPr>
+          <w:rFonts w:ascii="Cambria" w:hAnsi="Cambria" w:cs="Cambria"/>
+          <w:i/>
+          <w:iCs/>
+          <w:sz w:val="24"/>
+          <w:szCs w:val="24"/>
+        </w:rPr>
+      </w:pPr>
+      <w:r>
+        <w:rPr>
+          <w:rFonts w:ascii="Cambria" w:hAnsi="Cambria" w:cs="Cambria"/>
+          <w:i/>
+          <w:iCs/>
+          <w:sz w:val="24"/>
+          <w:szCs w:val="24"/>
+        </w:rPr>
+        <w:t xml:space="preserve">  memory: 256M</w:t>
+      </w:r>
+    </w:p>
+    <w:p>
+      <w:pPr>
+        <w:widowControl w:val="0"/>
+        <w:autoSpaceDE w:val="0"/>
+        <w:autoSpaceDN w:val="0"/>
+        <w:adjustRightInd w:val="0"/>
+        <w:rPr>
+          <w:rFonts w:ascii="Monaco" w:hAnsi="Monaco" w:cs="Monaco"/>
+          <w:sz w:val="28"/>
+          <w:szCs w:val="28"/>
+        </w:rPr>
+      </w:pPr>
+    </w:p>
+    <w:p>
+      <w:pPr>
+        <w:widowControl w:val="0"/>
+        <w:autoSpaceDE w:val="0"/>
+        <w:autoSpaceDN w:val="0"/>
+        <w:adjustRightInd w:val="0"/>
+        <w:rPr>
+          <w:rFonts w:ascii="Cambria" w:hAnsi="Cambria" w:cs="Cambria"/>
+          <w:sz w:val="24"/>
+          <w:szCs w:val="24"/>
+        </w:rPr>
+      </w:pPr>
+      <w:r>
+        <w:rPr>
+          <w:rFonts w:ascii="Cambria" w:hAnsi="Cambria" w:cs="Cambria"/>
+          <w:sz w:val="24"/>
+          <w:szCs w:val="24"/>
+        </w:rPr>
+        <w:t>If you push the PaaSTutorial application before its bound to a service (e.g. cf push from odca-paas-workshop root) it will fail the deployment. This can be confirmed by checking the developer console at Pivotal Web Services (</w:t>
       </w:r>
       <w:hyperlink r:id="rId6" w:history="1">
         <w:r>
@@ -194,6 +324,229 @@
           <w:sz w:val="24"/>
           <w:szCs w:val="24"/>
         </w:rPr>
+        <w:t>).</w:t>
+      </w:r>
+    </w:p>
+    <w:p>
+      <w:pPr>
+        <w:widowControl w:val="0"/>
+        <w:autoSpaceDE w:val="0"/>
+        <w:autoSpaceDN w:val="0"/>
+        <w:adjustRightInd w:val="0"/>
+        <w:rPr>
+          <w:rFonts w:ascii="Cambria" w:hAnsi="Cambria" w:cs="Cambria"/>
+          <w:sz w:val="24"/>
+          <w:szCs w:val="24"/>
+        </w:rPr>
+      </w:pPr>
+    </w:p>
+    <w:p>
+      <w:pPr>
+        <w:widowControl w:val="0"/>
+        <w:autoSpaceDE w:val="0"/>
+        <w:autoSpaceDN w:val="0"/>
+        <w:adjustRightInd w:val="0"/>
+        <w:rPr>
+          <w:rFonts w:ascii="Cambria" w:hAnsi="Cambria" w:cs="Cambria"/>
+          <w:sz w:val="24"/>
+          <w:szCs w:val="24"/>
+        </w:rPr>
+      </w:pPr>
+      <w:r>
+        <w:rPr>
+          <w:rFonts w:ascii="Cambria" w:hAnsi="Cambria" w:cs="Cambria"/>
+          <w:noProof/>
+          <w:sz w:val="24"/>
+          <w:szCs w:val="24"/>
+        </w:rPr>
+        <w:drawing>
+          <wp:inline distT="0" distB="0" distL="0" distR="0" wp14:anchorId="4894C5A3" wp14:editId="4BA8B6AC">
+            <wp:extent cx="5486400" cy="2830195"/>
+            <wp:effectExtent l="0" t="0" r="0" b="0"/>
+            <wp:docPr id="2" name="Picture 2"/>
+            <wp:cNvGraphicFramePr>
+              <a:graphicFrameLocks xmlns:a="http://schemas.openxmlformats.org/drawingml/2006/main" noChangeAspect="1"/>
+            </wp:cNvGraphicFramePr>
+            <a:graphic xmlns:a="http://schemas.openxmlformats.org/drawingml/2006/main">
+              <a:graphicData uri="http://schemas.openxmlformats.org/drawingml/2006/picture">
+                <pic:pic xmlns:pic="http://schemas.openxmlformats.org/drawingml/2006/picture">
+                  <pic:nvPicPr>
+                    <pic:cNvPr id="0" name="Screen Shot 2014-09-19 at 1.16.11 PM.png"/>
+                    <pic:cNvPicPr/>
+                  </pic:nvPicPr>
+                  <pic:blipFill>
+                    <a:blip r:embed="rId7">
+                      <a:extLst>
+                        <a:ext uri="{28A0092B-C50C-407E-A947-70E740481C1C}">
+                          <a14:useLocalDpi xmlns:a14="http://schemas.microsoft.com/office/drawing/2010/main" val="0"/>
+                        </a:ext>
+                      </a:extLst>
+                    </a:blip>
+                    <a:stretch>
+                      <a:fillRect/>
+                    </a:stretch>
+                  </pic:blipFill>
+                  <pic:spPr>
+                    <a:xfrm>
+                      <a:off x="0" y="0"/>
+                      <a:ext cx="5486400" cy="2830195"/>
+                    </a:xfrm>
+                    <a:prstGeom prst="rect">
+                      <a:avLst/>
+                    </a:prstGeom>
+                  </pic:spPr>
+                </pic:pic>
+              </a:graphicData>
+            </a:graphic>
+          </wp:inline>
+        </w:drawing>
+      </w:r>
+    </w:p>
+    <w:p>
+      <w:pPr>
+        <w:widowControl w:val="0"/>
+        <w:autoSpaceDE w:val="0"/>
+        <w:autoSpaceDN w:val="0"/>
+        <w:adjustRightInd w:val="0"/>
+        <w:rPr>
+          <w:rFonts w:ascii="Cambria" w:hAnsi="Cambria" w:cs="Cambria"/>
+          <w:sz w:val="24"/>
+          <w:szCs w:val="24"/>
+        </w:rPr>
+      </w:pPr>
+    </w:p>
+    <w:p>
+      <w:pPr>
+        <w:widowControl w:val="0"/>
+        <w:autoSpaceDE w:val="0"/>
+        <w:autoSpaceDN w:val="0"/>
+        <w:adjustRightInd w:val="0"/>
+        <w:rPr>
+          <w:rFonts w:ascii="Cambria" w:hAnsi="Cambria" w:cs="Cambria"/>
+          <w:sz w:val="24"/>
+          <w:szCs w:val="24"/>
+        </w:rPr>
+      </w:pPr>
+      <w:r>
+        <w:rPr>
+          <w:rFonts w:ascii="Cambria" w:hAnsi="Cambria" w:cs="Cambria"/>
+          <w:sz w:val="24"/>
+          <w:szCs w:val="24"/>
+        </w:rPr>
+        <w:t>We will fix this now.</w:t>
+      </w:r>
+    </w:p>
+    <w:p>
+      <w:pPr>
+        <w:widowControl w:val="0"/>
+        <w:autoSpaceDE w:val="0"/>
+        <w:autoSpaceDN w:val="0"/>
+        <w:adjustRightInd w:val="0"/>
+        <w:rPr>
+          <w:rFonts w:ascii="Cambria" w:hAnsi="Cambria" w:cs="Cambria"/>
+          <w:sz w:val="24"/>
+          <w:szCs w:val="24"/>
+        </w:rPr>
+      </w:pPr>
+    </w:p>
+    <w:p>
+      <w:pPr>
+        <w:widowControl w:val="0"/>
+        <w:autoSpaceDE w:val="0"/>
+        <w:autoSpaceDN w:val="0"/>
+        <w:adjustRightInd w:val="0"/>
+        <w:rPr>
+          <w:rFonts w:ascii="Cambria" w:hAnsi="Cambria" w:cs="Cambria"/>
+          <w:sz w:val="24"/>
+          <w:szCs w:val="24"/>
+        </w:rPr>
+      </w:pPr>
+    </w:p>
+    <w:p>
+      <w:pPr>
+        <w:widowControl w:val="0"/>
+        <w:autoSpaceDE w:val="0"/>
+        <w:autoSpaceDN w:val="0"/>
+        <w:adjustRightInd w:val="0"/>
+        <w:rPr>
+          <w:sz w:val="24"/>
+          <w:szCs w:val="24"/>
+        </w:rPr>
+      </w:pPr>
+    </w:p>
+    <w:p>
+      <w:pPr>
+        <w:pStyle w:val="ListParagraph"/>
+        <w:widowControl w:val="0"/>
+        <w:numPr>
+          <w:ilvl w:val="0"/>
+          <w:numId w:val="7"/>
+        </w:numPr>
+        <w:autoSpaceDE w:val="0"/>
+        <w:autoSpaceDN w:val="0"/>
+        <w:adjustRightInd w:val="0"/>
+        <w:rPr>
+          <w:sz w:val="24"/>
+          <w:szCs w:val="24"/>
+        </w:rPr>
+      </w:pPr>
+      <w:r>
+        <w:rPr>
+          <w:rFonts w:ascii="Cambria" w:hAnsi="Cambria" w:cs="Cambria"/>
+          <w:sz w:val="24"/>
+          <w:szCs w:val="24"/>
+        </w:rPr>
+        <w:t>Check</w:t>
+      </w:r>
+      <w:r>
+        <w:rPr>
+          <w:rFonts w:ascii="Cambria" w:hAnsi="Cambria" w:cs="Cambria"/>
+          <w:sz w:val="24"/>
+          <w:szCs w:val="24"/>
+        </w:rPr>
+        <w:t xml:space="preserve"> the services available in the marketplace</w:t>
+      </w:r>
+      <w:r>
+        <w:rPr>
+          <w:rFonts w:ascii="Cambria" w:hAnsi="Cambria" w:cs="Cambria"/>
+          <w:sz w:val="24"/>
+          <w:szCs w:val="24"/>
+        </w:rPr>
+        <w:t xml:space="preserve"> by returning to </w:t>
+      </w:r>
+      <w:r>
+        <w:rPr>
+          <w:rFonts w:ascii="Cambria" w:hAnsi="Cambria" w:cs="Cambria"/>
+          <w:sz w:val="24"/>
+          <w:szCs w:val="24"/>
+        </w:rPr>
+        <w:t>. These services are installed and maintained from the Operations Manager console. Services have associated plans that the developer selects during the creation process.</w:t>
+      </w:r>
+      <w:r>
+        <w:rPr>
+          <w:rFonts w:ascii="Cambria" w:hAnsi="Cambria" w:cs="Cambria"/>
+          <w:sz w:val="24"/>
+          <w:szCs w:val="24"/>
+        </w:rPr>
+        <w:t xml:space="preserve">  You will need to log into your account at Pivotal Web Services (</w:t>
+      </w:r>
+      <w:hyperlink r:id="rId8" w:history="1">
+        <w:r>
+          <w:rPr>
+            <w:rStyle w:val="Hyperlink"/>
+            <w:rFonts w:ascii="Cambria" w:hAnsi="Cambria" w:cs="Cambria"/>
+            <w:sz w:val="24"/>
+            <w:szCs w:val="24"/>
+          </w:rPr>
+          <w:t>https://run.pivotal.io</w:t>
+        </w:r>
+      </w:hyperlink>
+      <w:r>
+        <w:rPr>
+          <w:rFonts w:ascii="Cambria" w:hAnsi="Cambria" w:cs="Cambria"/>
+          <w:sz w:val="24"/>
+          <w:szCs w:val="24"/>
+        </w:rPr>
         <w:t xml:space="preserve">).  </w:t>
       </w:r>
     </w:p>
@@ -234,23 +587,7 @@
           <w:sz w:val="24"/>
           <w:szCs w:val="24"/>
         </w:rPr>
-        <w:t xml:space="preserve"> and select “</w:t>
-      </w:r>
-      <w:proofErr w:type="spellStart"/>
-      <w:r>
-        <w:rPr>
-          <w:sz w:val="24"/>
-          <w:szCs w:val="24"/>
-        </w:rPr>
-        <w:t>MongoLab</w:t>
-      </w:r>
-      <w:proofErr w:type="spellEnd"/>
-      <w:r>
-        <w:rPr>
-          <w:sz w:val="24"/>
-          <w:szCs w:val="24"/>
-        </w:rPr>
-        <w:t xml:space="preserve">”. </w:t>
+        <w:t xml:space="preserve"> and select “MongoLab”. </w:t>
       </w:r>
     </w:p>
     <w:p>
@@ -284,6 +621,7 @@
           <w:sz w:val="24"/>
           <w:szCs w:val="24"/>
         </w:rPr>
+        <w:lastRenderedPageBreak/>
         <w:drawing>
           <wp:inline distT="0" distB="0" distL="0" distR="0" wp14:anchorId="7C3A639F" wp14:editId="44920EB6">
             <wp:extent cx="5486400" cy="4595495"/>
@@ -300,7 +638,7 @@
                     <pic:cNvPicPr/>
                   </pic:nvPicPr>
                   <pic:blipFill>
-                    <a:blip r:embed="rId7">
+                    <a:blip r:embed="rId9">
                       <a:extLst>
                         <a:ext uri="{28A0092B-C50C-407E-A947-70E740481C1C}">
                           <a14:useLocalDpi xmlns:a14="http://schemas.microsoft.com/office/drawing/2010/main" val="0"/>
@@ -492,27 +830,15 @@
           <w:szCs w:val="24"/>
         </w:rPr>
       </w:pPr>
-      <w:proofErr w:type="spellStart"/>
-      <w:r>
-        <w:rPr>
-          <w:rFonts w:ascii="Cambria" w:hAnsi="Cambria" w:cs="Cambria"/>
-          <w:i/>
-          <w:iCs/>
-          <w:sz w:val="24"/>
-          <w:szCs w:val="24"/>
-        </w:rPr>
-        <w:t>cf</w:t>
-      </w:r>
-      <w:proofErr w:type="spellEnd"/>
-      <w:r>
-        <w:rPr>
-          <w:rFonts w:ascii="Cambria" w:hAnsi="Cambria" w:cs="Cambria"/>
-          <w:i/>
-          <w:iCs/>
-          <w:sz w:val="24"/>
-          <w:szCs w:val="24"/>
-        </w:rPr>
-        <w:t xml:space="preserve"> marketplace</w:t>
+      <w:r>
+        <w:rPr>
+          <w:rFonts w:ascii="Cambria" w:hAnsi="Cambria" w:cs="Cambria"/>
+          <w:i/>
+          <w:iCs/>
+          <w:sz w:val="24"/>
+          <w:szCs w:val="24"/>
+        </w:rPr>
+        <w:t>cf marketplace</w:t>
       </w:r>
     </w:p>
     <w:p>
@@ -583,7 +909,7 @@
                     <pic:cNvPicPr/>
                   </pic:nvPicPr>
                   <pic:blipFill>
-                    <a:blip r:embed="rId8">
+                    <a:blip r:embed="rId10">
                       <a:extLst>
                         <a:ext uri="{28A0092B-C50C-407E-A947-70E740481C1C}">
                           <a14:useLocalDpi xmlns:a14="http://schemas.microsoft.com/office/drawing/2010/main" val="0"/>
@@ -704,7 +1030,7 @@
                     <pic:cNvPicPr/>
                   </pic:nvPicPr>
                   <pic:blipFill>
-                    <a:blip r:embed="rId9">
+                    <a:blip r:embed="rId11">
                       <a:extLst>
                         <a:ext uri="{28A0092B-C50C-407E-A947-70E740481C1C}">
                           <a14:useLocalDpi xmlns:a14="http://schemas.microsoft.com/office/drawing/2010/main" val="0"/>
@@ -762,44 +1088,23 @@
       <w:pPr>
         <w:pStyle w:val="ListParagraph"/>
         <w:widowControl w:val="0"/>
-        <w:numPr>
-          <w:ilvl w:val="0"/>
-          <w:numId w:val="7"/>
-        </w:numPr>
-        <w:autoSpaceDE w:val="0"/>
-        <w:autoSpaceDN w:val="0"/>
-        <w:adjustRightInd w:val="0"/>
-        <w:rPr>
-          <w:rFonts w:ascii="Cambria" w:hAnsi="Cambria" w:cs="Cambria"/>
-          <w:sz w:val="24"/>
-          <w:szCs w:val="24"/>
-        </w:rPr>
-      </w:pPr>
-      <w:r>
-        <w:rPr>
-          <w:rFonts w:ascii="Cambria" w:hAnsi="Cambria" w:cs="Cambria"/>
-          <w:sz w:val="24"/>
-          <w:szCs w:val="24"/>
-        </w:rPr>
-        <w:t xml:space="preserve">Select the “Free” plan </w:t>
-      </w:r>
-      <w:proofErr w:type="gramStart"/>
-      <w:r>
-        <w:rPr>
-          <w:rFonts w:ascii="Cambria" w:hAnsi="Cambria" w:cs="Cambria"/>
-          <w:sz w:val="24"/>
-          <w:szCs w:val="24"/>
-        </w:rPr>
-        <w:t>and  click</w:t>
-      </w:r>
-      <w:proofErr w:type="gramEnd"/>
-      <w:r>
-        <w:rPr>
-          <w:rFonts w:ascii="Cambria" w:hAnsi="Cambria" w:cs="Cambria"/>
-          <w:sz w:val="24"/>
-          <w:szCs w:val="24"/>
-        </w:rPr>
-        <w:t xml:space="preserve"> “Create a Service”</w:t>
+        <w:autoSpaceDE w:val="0"/>
+        <w:autoSpaceDN w:val="0"/>
+        <w:adjustRightInd w:val="0"/>
+        <w:ind w:left="360"/>
+        <w:rPr>
+          <w:rFonts w:ascii="Cambria" w:hAnsi="Cambria" w:cs="Cambria"/>
+          <w:sz w:val="24"/>
+          <w:szCs w:val="24"/>
+        </w:rPr>
+      </w:pPr>
+      <w:r>
+        <w:rPr>
+          <w:rFonts w:ascii="Cambria" w:hAnsi="Cambria" w:cs="Cambria"/>
+          <w:sz w:val="24"/>
+          <w:szCs w:val="24"/>
+        </w:rPr>
+        <w:t>Select the “Free” plan and  click “Create a Service”</w:t>
       </w:r>
     </w:p>
     <w:p>
@@ -852,7 +1157,7 @@
                     <pic:cNvPicPr/>
                   </pic:nvPicPr>
                   <pic:blipFill>
-                    <a:blip r:embed="rId10">
+                    <a:blip r:embed="rId12">
                       <a:extLst>
                         <a:ext uri="{28A0092B-C50C-407E-A947-70E740481C1C}">
                           <a14:useLocalDpi xmlns:a14="http://schemas.microsoft.com/office/drawing/2010/main" val="0"/>
@@ -942,23 +1247,13 @@
         </w:rPr>
         <w:t>Give the service a unique name such as “</w:t>
       </w:r>
-      <w:proofErr w:type="spellStart"/>
-      <w:r>
-        <w:rPr>
-          <w:rFonts w:ascii="Cambria" w:hAnsi="Cambria" w:cs="Cambria"/>
-          <w:sz w:val="24"/>
-          <w:szCs w:val="24"/>
-        </w:rPr>
-        <w:t>mymongo-userX</w:t>
-      </w:r>
-      <w:proofErr w:type="spellEnd"/>
-      <w:r>
-        <w:rPr>
-          <w:rFonts w:ascii="Cambria" w:hAnsi="Cambria" w:cs="Cambria"/>
-          <w:sz w:val="24"/>
-          <w:szCs w:val="24"/>
-        </w:rPr>
-        <w:t>”,</w:t>
+      <w:r>
+        <w:rPr>
+          <w:rFonts w:ascii="Cambria" w:hAnsi="Cambria" w:cs="Cambria"/>
+          <w:sz w:val="24"/>
+          <w:szCs w:val="24"/>
+        </w:rPr>
+        <w:t>mymongo-userX”,</w:t>
       </w:r>
       <w:r>
         <w:rPr>
@@ -1056,60 +1351,15 @@
           <w:szCs w:val="24"/>
         </w:rPr>
       </w:pPr>
-      <w:proofErr w:type="spellStart"/>
-      <w:r>
-        <w:rPr>
-          <w:rFonts w:ascii="Cambria" w:hAnsi="Cambria" w:cs="Cambria"/>
-          <w:i/>
-          <w:iCs/>
-          <w:sz w:val="24"/>
-          <w:szCs w:val="24"/>
-        </w:rPr>
-        <w:t>cf</w:t>
-      </w:r>
-      <w:proofErr w:type="spellEnd"/>
-      <w:r>
-        <w:rPr>
-          <w:rFonts w:ascii="Cambria" w:hAnsi="Cambria" w:cs="Cambria"/>
-          <w:i/>
-          <w:iCs/>
-          <w:sz w:val="24"/>
-          <w:szCs w:val="24"/>
-        </w:rPr>
-        <w:t xml:space="preserve"> create-service </w:t>
-      </w:r>
-      <w:proofErr w:type="spellStart"/>
-      <w:r>
-        <w:rPr>
-          <w:rFonts w:ascii="Cambria" w:hAnsi="Cambria" w:cs="Cambria"/>
-          <w:i/>
-          <w:iCs/>
-          <w:sz w:val="24"/>
-          <w:szCs w:val="24"/>
-        </w:rPr>
-        <w:t>mongolab</w:t>
-      </w:r>
-      <w:proofErr w:type="spellEnd"/>
-      <w:r>
-        <w:rPr>
-          <w:rFonts w:ascii="Cambria" w:hAnsi="Cambria" w:cs="Cambria"/>
-          <w:i/>
-          <w:iCs/>
-          <w:sz w:val="24"/>
-          <w:szCs w:val="24"/>
-        </w:rPr>
-        <w:t xml:space="preserve"> sandbox </w:t>
-      </w:r>
-      <w:proofErr w:type="spellStart"/>
-      <w:r>
-        <w:rPr>
-          <w:rFonts w:ascii="Cambria" w:hAnsi="Cambria" w:cs="Cambria"/>
-          <w:i/>
-          <w:iCs/>
-          <w:sz w:val="24"/>
-          <w:szCs w:val="24"/>
-        </w:rPr>
-        <w:t>mymongo-user</w:t>
+      <w:r>
+        <w:rPr>
+          <w:rFonts w:ascii="Cambria" w:hAnsi="Cambria" w:cs="Cambria"/>
+          <w:i/>
+          <w:iCs/>
+          <w:sz w:val="24"/>
+          <w:szCs w:val="24"/>
+        </w:rPr>
+        <w:t>cf create-service mongolab sandbox mymongo-user</w:t>
       </w:r>
       <w:r>
         <w:rPr>
@@ -1121,7 +1371,6 @@
         </w:rPr>
         <w:t>X</w:t>
       </w:r>
-      <w:proofErr w:type="spellEnd"/>
     </w:p>
     <w:p>
       <w:pPr>
@@ -1148,21 +1397,12 @@
           <w:szCs w:val="24"/>
         </w:rPr>
       </w:pPr>
-      <w:proofErr w:type="gramStart"/>
-      <w:r>
-        <w:rPr>
-          <w:sz w:val="24"/>
-          <w:szCs w:val="24"/>
-        </w:rPr>
-        <w:t>and</w:t>
-      </w:r>
-      <w:proofErr w:type="gramEnd"/>
-      <w:r>
-        <w:rPr>
-          <w:sz w:val="24"/>
-          <w:szCs w:val="24"/>
-        </w:rPr>
-        <w:t xml:space="preserve"> bind it to the app</w:t>
+      <w:r>
+        <w:rPr>
+          <w:sz w:val="24"/>
+          <w:szCs w:val="24"/>
+        </w:rPr>
+        <w:t>and bind it to the app</w:t>
       </w:r>
     </w:p>
     <w:p>
@@ -1192,29 +1432,16 @@
           <w:szCs w:val="24"/>
         </w:rPr>
       </w:pPr>
-      <w:proofErr w:type="spellStart"/>
-      <w:r>
-        <w:rPr>
-          <w:rFonts w:ascii="Cambria" w:hAnsi="Cambria" w:cs="Cambria"/>
-          <w:i/>
-          <w:iCs/>
-          <w:sz w:val="24"/>
-          <w:szCs w:val="24"/>
-        </w:rPr>
-        <w:t>cf</w:t>
-      </w:r>
-      <w:proofErr w:type="spellEnd"/>
-      <w:r>
-        <w:rPr>
-          <w:rFonts w:ascii="Cambria" w:hAnsi="Cambria" w:cs="Cambria"/>
-          <w:i/>
-          <w:iCs/>
-          <w:sz w:val="24"/>
-          <w:szCs w:val="24"/>
-        </w:rPr>
-        <w:t xml:space="preserve"> bind-service </w:t>
-      </w:r>
-      <w:proofErr w:type="spellStart"/>
+      <w:r>
+        <w:rPr>
+          <w:rFonts w:ascii="Cambria" w:hAnsi="Cambria" w:cs="Cambria"/>
+          <w:i/>
+          <w:iCs/>
+          <w:sz w:val="24"/>
+          <w:szCs w:val="24"/>
+        </w:rPr>
+        <w:t xml:space="preserve">cf bind-service </w:t>
+      </w:r>
       <w:r>
         <w:rPr>
           <w:rFonts w:ascii="Cambria" w:hAnsi="Cambria" w:cs="Cambria"/>
@@ -1225,69 +1452,15 @@
         </w:rPr>
         <w:t>PaaSTutorial</w:t>
       </w:r>
-      <w:proofErr w:type="spellEnd"/>
-      <w:r>
-        <w:rPr>
-          <w:rFonts w:ascii="Cambria" w:hAnsi="Cambria" w:cs="Cambria"/>
-          <w:i/>
-          <w:iCs/>
-          <w:sz w:val="24"/>
-          <w:szCs w:val="24"/>
-        </w:rPr>
-        <w:t>-</w:t>
-      </w:r>
-      <w:r>
-        <w:rPr>
-          <w:rFonts w:ascii="Cambria" w:hAnsi="Cambria" w:cs="Cambria"/>
-          <w:i/>
-          <w:iCs/>
-          <w:sz w:val="24"/>
-          <w:szCs w:val="24"/>
-        </w:rPr>
-        <w:t>&lt;</w:t>
-      </w:r>
-      <w:proofErr w:type="spellStart"/>
-      <w:r>
-        <w:rPr>
-          <w:rFonts w:ascii="Cambria" w:hAnsi="Cambria" w:cs="Cambria"/>
-          <w:i/>
-          <w:iCs/>
-          <w:sz w:val="24"/>
-          <w:szCs w:val="24"/>
-        </w:rPr>
-        <w:t>userX</w:t>
-      </w:r>
-      <w:proofErr w:type="spellEnd"/>
-      <w:r>
-        <w:rPr>
-          <w:rFonts w:ascii="Cambria" w:hAnsi="Cambria" w:cs="Cambria"/>
-          <w:i/>
-          <w:iCs/>
-          <w:sz w:val="24"/>
-          <w:szCs w:val="24"/>
-        </w:rPr>
-        <w:t>&gt;</w:t>
-      </w:r>
-      <w:r>
-        <w:rPr>
-          <w:rFonts w:ascii="Cambria" w:hAnsi="Cambria" w:cs="Cambria"/>
-          <w:i/>
-          <w:iCs/>
-          <w:sz w:val="24"/>
-          <w:szCs w:val="24"/>
-        </w:rPr>
-        <w:t xml:space="preserve"> </w:t>
-      </w:r>
-      <w:proofErr w:type="spellStart"/>
-      <w:r>
-        <w:rPr>
-          <w:rFonts w:ascii="Cambria" w:hAnsi="Cambria" w:cs="Cambria"/>
-          <w:i/>
-          <w:iCs/>
-          <w:sz w:val="24"/>
-          <w:szCs w:val="24"/>
-        </w:rPr>
-        <w:t>my</w:t>
+      <w:r>
+        <w:rPr>
+          <w:rFonts w:ascii="Cambria" w:hAnsi="Cambria" w:cs="Cambria"/>
+          <w:i/>
+          <w:iCs/>
+          <w:sz w:val="24"/>
+          <w:szCs w:val="24"/>
+        </w:rPr>
+        <w:t>-userX my</w:t>
       </w:r>
       <w:r>
         <w:rPr>
@@ -1309,7 +1482,6 @@
         </w:rPr>
         <w:t>_userX</w:t>
       </w:r>
-      <w:proofErr w:type="spellEnd"/>
     </w:p>
     <w:p>
       <w:pPr>
@@ -1440,7 +1612,7 @@
                     <pic:cNvPicPr/>
                   </pic:nvPicPr>
                   <pic:blipFill>
-                    <a:blip r:embed="rId11">
+                    <a:blip r:embed="rId13">
                       <a:extLst>
                         <a:ext uri="{28A0092B-C50C-407E-A947-70E740481C1C}">
                           <a14:useLocalDpi xmlns:a14="http://schemas.microsoft.com/office/drawing/2010/main" val="0"/>
@@ -1482,6 +1654,341 @@
     </w:p>
     <w:p>
       <w:pPr>
+        <w:pStyle w:val="ListParagraph"/>
+        <w:widowControl w:val="0"/>
+        <w:autoSpaceDE w:val="0"/>
+        <w:autoSpaceDN w:val="0"/>
+        <w:adjustRightInd w:val="0"/>
+        <w:ind w:left="360"/>
+        <w:rPr>
+          <w:rFonts w:ascii="Cambria" w:hAnsi="Cambria" w:cs="Cambria"/>
+          <w:sz w:val="24"/>
+          <w:szCs w:val="24"/>
+        </w:rPr>
+      </w:pPr>
+      <w:r>
+        <w:rPr>
+          <w:rFonts w:ascii="Cambria" w:hAnsi="Cambria" w:cs="Cambria"/>
+          <w:sz w:val="24"/>
+          <w:szCs w:val="24"/>
+        </w:rPr>
+        <w:t xml:space="preserve">We need to restart the application to allow auto-configuration to bind the application variables to the service instance. </w:t>
+      </w:r>
+    </w:p>
+    <w:p>
+      <w:pPr>
+        <w:widowControl w:val="0"/>
+        <w:autoSpaceDE w:val="0"/>
+        <w:autoSpaceDN w:val="0"/>
+        <w:adjustRightInd w:val="0"/>
+        <w:ind w:left="720"/>
+        <w:rPr>
+          <w:sz w:val="24"/>
+          <w:szCs w:val="24"/>
+        </w:rPr>
+      </w:pPr>
+    </w:p>
+    <w:p>
+      <w:pPr>
+        <w:widowControl w:val="0"/>
+        <w:autoSpaceDE w:val="0"/>
+        <w:autoSpaceDN w:val="0"/>
+        <w:adjustRightInd w:val="0"/>
+        <w:ind w:left="426"/>
+        <w:rPr>
+          <w:sz w:val="24"/>
+          <w:szCs w:val="24"/>
+        </w:rPr>
+      </w:pPr>
+      <w:r>
+        <w:rPr>
+          <w:sz w:val="24"/>
+          <w:szCs w:val="24"/>
+        </w:rPr>
+        <w:t>From the command line simply execute</w:t>
+      </w:r>
+      <w:r>
+        <w:rPr>
+          <w:sz w:val="24"/>
+          <w:szCs w:val="24"/>
+        </w:rPr>
+        <w:br/>
+      </w:r>
+      <w:r>
+        <w:rPr>
+          <w:sz w:val="24"/>
+          <w:szCs w:val="24"/>
+        </w:rPr>
+        <w:br/>
+      </w:r>
+      <w:r>
+        <w:rPr>
+          <w:rFonts w:ascii="Cambria" w:hAnsi="Cambria" w:cs="Cambria"/>
+          <w:i/>
+          <w:iCs/>
+          <w:sz w:val="24"/>
+          <w:szCs w:val="24"/>
+        </w:rPr>
+        <w:t>cf push</w:t>
+      </w:r>
+    </w:p>
+    <w:p>
+      <w:pPr>
+        <w:widowControl w:val="0"/>
+        <w:autoSpaceDE w:val="0"/>
+        <w:autoSpaceDN w:val="0"/>
+        <w:adjustRightInd w:val="0"/>
+        <w:ind w:left="426"/>
+        <w:rPr>
+          <w:sz w:val="24"/>
+          <w:szCs w:val="24"/>
+        </w:rPr>
+      </w:pPr>
+    </w:p>
+    <w:p>
+      <w:pPr>
+        <w:widowControl w:val="0"/>
+        <w:autoSpaceDE w:val="0"/>
+        <w:autoSpaceDN w:val="0"/>
+        <w:adjustRightInd w:val="0"/>
+        <w:ind w:left="426"/>
+        <w:rPr>
+          <w:rFonts w:ascii="Cambria" w:hAnsi="Cambria" w:cs="Cambria"/>
+          <w:sz w:val="24"/>
+          <w:szCs w:val="24"/>
+        </w:rPr>
+      </w:pPr>
+      <w:r>
+        <w:rPr>
+          <w:rFonts w:ascii="Cambria" w:hAnsi="Cambria" w:cs="Cambria"/>
+          <w:sz w:val="24"/>
+          <w:szCs w:val="24"/>
+        </w:rPr>
+        <w:t xml:space="preserve">Normally we could do cf  restart </w:t>
+      </w:r>
+      <w:r>
+        <w:rPr>
+          <w:rFonts w:ascii="Cambria" w:hAnsi="Cambria" w:cs="Cambria"/>
+          <w:sz w:val="24"/>
+          <w:szCs w:val="24"/>
+        </w:rPr>
+        <w:t xml:space="preserve">and ensure that the service is back in the manifest.yml </w:t>
+      </w:r>
+      <w:r>
+        <w:rPr>
+          <w:rFonts w:ascii="Cambria" w:hAnsi="Cambria" w:cs="Cambria"/>
+          <w:sz w:val="24"/>
+          <w:szCs w:val="24"/>
+        </w:rPr>
+        <w:t>because it was not successfully deployed a start is necessary.</w:t>
+      </w:r>
+    </w:p>
+    <w:p>
+      <w:pPr>
+        <w:widowControl w:val="0"/>
+        <w:autoSpaceDE w:val="0"/>
+        <w:autoSpaceDN w:val="0"/>
+        <w:adjustRightInd w:val="0"/>
+        <w:ind w:left="426"/>
+        <w:rPr>
+          <w:sz w:val="24"/>
+          <w:szCs w:val="24"/>
+        </w:rPr>
+      </w:pPr>
+    </w:p>
+    <w:p>
+      <w:pPr>
+        <w:widowControl w:val="0"/>
+        <w:autoSpaceDE w:val="0"/>
+        <w:autoSpaceDN w:val="0"/>
+        <w:adjustRightInd w:val="0"/>
+        <w:ind w:firstLine="720"/>
+        <w:rPr>
+          <w:rFonts w:ascii="Cambria" w:hAnsi="Cambria" w:cs="Cambria"/>
+          <w:i/>
+          <w:iCs/>
+          <w:sz w:val="24"/>
+          <w:szCs w:val="24"/>
+        </w:rPr>
+      </w:pPr>
+      <w:r>
+        <w:rPr>
+          <w:rFonts w:ascii="Cambria" w:hAnsi="Cambria" w:cs="Cambria"/>
+          <w:i/>
+          <w:iCs/>
+          <w:sz w:val="24"/>
+          <w:szCs w:val="24"/>
+        </w:rPr>
+        <w:t>---</w:t>
+      </w:r>
+    </w:p>
+    <w:p>
+      <w:pPr>
+        <w:widowControl w:val="0"/>
+        <w:autoSpaceDE w:val="0"/>
+        <w:autoSpaceDN w:val="0"/>
+        <w:adjustRightInd w:val="0"/>
+        <w:ind w:firstLine="720"/>
+        <w:rPr>
+          <w:rFonts w:ascii="Cambria" w:hAnsi="Cambria" w:cs="Cambria"/>
+          <w:i/>
+          <w:iCs/>
+          <w:sz w:val="24"/>
+          <w:szCs w:val="24"/>
+        </w:rPr>
+      </w:pPr>
+      <w:r>
+        <w:rPr>
+          <w:rFonts w:ascii="Cambria" w:hAnsi="Cambria" w:cs="Cambria"/>
+          <w:i/>
+          <w:iCs/>
+          <w:sz w:val="24"/>
+          <w:szCs w:val="24"/>
+        </w:rPr>
+        <w:t>applications:</w:t>
+      </w:r>
+    </w:p>
+    <w:p>
+      <w:pPr>
+        <w:widowControl w:val="0"/>
+        <w:autoSpaceDE w:val="0"/>
+        <w:autoSpaceDN w:val="0"/>
+        <w:adjustRightInd w:val="0"/>
+        <w:ind w:firstLine="720"/>
+        <w:rPr>
+          <w:rFonts w:ascii="Cambria" w:hAnsi="Cambria" w:cs="Cambria"/>
+          <w:i/>
+          <w:iCs/>
+          <w:sz w:val="24"/>
+          <w:szCs w:val="24"/>
+        </w:rPr>
+      </w:pPr>
+      <w:r>
+        <w:rPr>
+          <w:rFonts w:ascii="Cambria" w:hAnsi="Cambria" w:cs="Cambria"/>
+          <w:i/>
+          <w:iCs/>
+          <w:sz w:val="24"/>
+          <w:szCs w:val="24"/>
+        </w:rPr>
+        <w:t>- name: PaaSTutorial</w:t>
+      </w:r>
+    </w:p>
+    <w:p>
+      <w:pPr>
+        <w:widowControl w:val="0"/>
+        <w:autoSpaceDE w:val="0"/>
+        <w:autoSpaceDN w:val="0"/>
+        <w:adjustRightInd w:val="0"/>
+        <w:ind w:firstLine="720"/>
+        <w:rPr>
+          <w:rFonts w:ascii="Cambria" w:hAnsi="Cambria" w:cs="Cambria"/>
+          <w:i/>
+          <w:iCs/>
+          <w:sz w:val="24"/>
+          <w:szCs w:val="24"/>
+        </w:rPr>
+      </w:pPr>
+      <w:r>
+        <w:rPr>
+          <w:rFonts w:ascii="Cambria" w:hAnsi="Cambria" w:cs="Cambria"/>
+          <w:i/>
+          <w:iCs/>
+          <w:sz w:val="24"/>
+          <w:szCs w:val="24"/>
+        </w:rPr>
+        <w:t xml:space="preserve">  memory: 256M</w:t>
+      </w:r>
+    </w:p>
+    <w:p>
+      <w:pPr>
+        <w:widowControl w:val="0"/>
+        <w:autoSpaceDE w:val="0"/>
+        <w:autoSpaceDN w:val="0"/>
+        <w:adjustRightInd w:val="0"/>
+        <w:ind w:firstLine="720"/>
+        <w:rPr>
+          <w:rFonts w:ascii="Cambria" w:hAnsi="Cambria" w:cs="Cambria"/>
+          <w:i/>
+          <w:iCs/>
+          <w:sz w:val="24"/>
+          <w:szCs w:val="24"/>
+        </w:rPr>
+      </w:pPr>
+      <w:r>
+        <w:rPr>
+          <w:rFonts w:ascii="Cambria" w:hAnsi="Cambria" w:cs="Cambria"/>
+          <w:i/>
+          <w:iCs/>
+          <w:sz w:val="24"/>
+          <w:szCs w:val="24"/>
+        </w:rPr>
+        <w:t xml:space="preserve">  services:</w:t>
+      </w:r>
+    </w:p>
+    <w:p>
+      <w:pPr>
+        <w:widowControl w:val="0"/>
+        <w:autoSpaceDE w:val="0"/>
+        <w:autoSpaceDN w:val="0"/>
+        <w:adjustRightInd w:val="0"/>
+        <w:ind w:firstLine="720"/>
+        <w:rPr>
+          <w:rFonts w:ascii="Cambria" w:hAnsi="Cambria" w:cs="Cambria"/>
+          <w:i/>
+          <w:iCs/>
+          <w:sz w:val="24"/>
+          <w:szCs w:val="24"/>
+        </w:rPr>
+      </w:pPr>
+      <w:r>
+        <w:rPr>
+          <w:rFonts w:ascii="Cambria" w:hAnsi="Cambria" w:cs="Cambria"/>
+          <w:i/>
+          <w:iCs/>
+          <w:sz w:val="24"/>
+          <w:szCs w:val="24"/>
+        </w:rPr>
+        <w:t xml:space="preserve">    - ocdadb</w:t>
+      </w:r>
+    </w:p>
+    <w:p>
+      <w:pPr>
+        <w:widowControl w:val="0"/>
+        <w:autoSpaceDE w:val="0"/>
+        <w:autoSpaceDN w:val="0"/>
+        <w:adjustRightInd w:val="0"/>
+        <w:ind w:left="426"/>
+        <w:rPr>
+          <w:sz w:val="24"/>
+          <w:szCs w:val="24"/>
+        </w:rPr>
+      </w:pPr>
+    </w:p>
+    <w:p>
+      <w:pPr>
+        <w:widowControl w:val="0"/>
+        <w:autoSpaceDE w:val="0"/>
+        <w:autoSpaceDN w:val="0"/>
+        <w:adjustRightInd w:val="0"/>
+        <w:ind w:left="426"/>
+        <w:rPr>
+          <w:sz w:val="24"/>
+          <w:szCs w:val="24"/>
+        </w:rPr>
+      </w:pPr>
+      <w:r>
+        <w:rPr>
+          <w:sz w:val="24"/>
+          <w:szCs w:val="24"/>
+        </w:rPr>
+        <w:t xml:space="preserve">The mongo service in your lab should be something like mymongo-userX. </w:t>
+      </w:r>
+      <w:bookmarkStart w:id="0" w:name="_GoBack"/>
+      <w:bookmarkEnd w:id="0"/>
+    </w:p>
+    <w:p>
+      <w:pPr>
         <w:widowControl w:val="0"/>
         <w:autoSpaceDE w:val="0"/>
         <w:autoSpaceDN w:val="0"/>
@@ -1529,25 +2036,7 @@
           <w:sz w:val="24"/>
           <w:szCs w:val="24"/>
         </w:rPr>
-        <w:t xml:space="preserve">In the next lab we will tell our application what the service is via a manifest file and prepare to launch the application without having had to install mongo.  </w:t>
-      </w:r>
-      <w:proofErr w:type="gramStart"/>
-      <w:r>
-        <w:rPr>
-          <w:rFonts w:ascii="Cambria" w:hAnsi="Cambria" w:cs="Cambria"/>
-          <w:sz w:val="24"/>
-          <w:szCs w:val="24"/>
-        </w:rPr>
-        <w:t>Its</w:t>
-      </w:r>
-      <w:proofErr w:type="gramEnd"/>
-      <w:r>
-        <w:rPr>
-          <w:rFonts w:ascii="Cambria" w:hAnsi="Cambria" w:cs="Cambria"/>
-          <w:sz w:val="24"/>
-          <w:szCs w:val="24"/>
-        </w:rPr>
-        <w:t xml:space="preserve"> simply available as a service. </w:t>
+        <w:t xml:space="preserve">In the next lab we will tell our application what the service is via a manifest file and prepare to launch the application without having had to install mongo.  Its simply available as a service. </w:t>
       </w:r>
     </w:p>
     <w:sectPr>

</xml_diff>